<commit_message>
More info in doc about ads Signed-off-by: Akintayo A. Olusegun <akintayo.segun@gmail.com>
</commit_message>
<xml_diff>
--- a/Ads.docx
+++ b/Ads.docx
@@ -1057,8 +1057,6 @@
       <w:r>
         <w:t xml:space="preserve"> banner </w:t>
       </w:r>
-      <w:bookmarkStart w:id="0" w:name="_GoBack"/>
-      <w:bookmarkEnd w:id="0"/>
       <w:r>
         <w:t>ads get</w:t>
       </w:r>
@@ -1167,7 +1165,18 @@
         <w:t>Very Low Screen Resolution</w:t>
       </w:r>
       <w:r>
-        <w:t xml:space="preserve">s (174 X </w:t>
+        <w:t>s (</w:t>
+      </w:r>
+      <w:r>
+        <w:t>240</w:t>
+      </w:r>
+      <w:r>
+        <w:t xml:space="preserve"> </w:t>
+      </w:r>
+      <w:bookmarkStart w:id="0" w:name="_GoBack"/>
+      <w:bookmarkEnd w:id="0"/>
+      <w:r>
+        <w:t xml:space="preserve">X </w:t>
       </w:r>
       <w:r>
         <w:t>22</w:t>
@@ -1190,7 +1199,13 @@
         <w:jc w:val="both"/>
       </w:pPr>
       <w:r>
-        <w:t>Low Screen Resolutions (240 X 32) Image URL</w:t>
+        <w:t>Low Screen Resolutions (</w:t>
+      </w:r>
+      <w:r>
+        <w:t>320</w:t>
+      </w:r>
+      <w:r>
+        <w:t xml:space="preserve"> X 32) Image URL</w:t>
       </w:r>
     </w:p>
     <w:p>
@@ -1204,7 +1219,13 @@
         <w:jc w:val="both"/>
       </w:pPr>
       <w:r>
-        <w:t>Medium Screen Resolutions (320 X 48) Image URL</w:t>
+        <w:t>Medium Screen Resolutions (</w:t>
+      </w:r>
+      <w:r>
+        <w:t>480</w:t>
+      </w:r>
+      <w:r>
+        <w:t xml:space="preserve"> X 48) Image URL</w:t>
       </w:r>
     </w:p>
     <w:p>
@@ -1224,7 +1245,10 @@
         <w:t xml:space="preserve"> Screen Resolutions (</w:t>
       </w:r>
       <w:r>
-        <w:t>480 X 85) Image URL</w:t>
+        <w:t>640</w:t>
+      </w:r>
+      <w:r>
+        <w:t xml:space="preserve"> X 85) Image URL</w:t>
       </w:r>
     </w:p>
     <w:p>
@@ -1244,7 +1268,7 @@
         <w:t>High Screen Resolutions (</w:t>
       </w:r>
       <w:r>
-        <w:t>640</w:t>
+        <w:t>1024</w:t>
       </w:r>
       <w:r>
         <w:t xml:space="preserve"> X </w:t>

</xml_diff>

<commit_message>
Ads Document, Draft 4 Signed-off-by: Akintayo A. Olusegun <akintayo.segun@gmail.com>
</commit_message>
<xml_diff>
--- a/Ads.docx
+++ b/Ads.docx
@@ -25,46 +25,58 @@
         <w:rPr>
           <w:b/>
         </w:rPr>
-        <w:t>ING ON NAIJALYRICSWIKI – DRAFT 3</w:t>
-      </w:r>
-    </w:p>
-    <w:p>
-      <w:pPr>
-        <w:spacing w:line="360" w:lineRule="auto"/>
-        <w:jc w:val="both"/>
-      </w:pPr>
-      <w:r>
-        <w:t>Advertisement on NaijaLyricsWiki is based on impression. An impression is when your ad is shown on the user’s phone.</w:t>
-      </w:r>
-    </w:p>
-    <w:p>
-      <w:pPr>
-        <w:spacing w:line="360" w:lineRule="auto"/>
-        <w:jc w:val="both"/>
-      </w:pPr>
-    </w:p>
-    <w:p>
-      <w:pPr>
-        <w:spacing w:line="360" w:lineRule="auto"/>
-        <w:jc w:val="both"/>
-      </w:pPr>
-      <w:r>
-        <w:t>Ads times are shared, which means all the advertisers on NaijaLyricsWiki gets a fair share of the time, if they bought the same bouquet of ads.</w:t>
-      </w:r>
-    </w:p>
-    <w:p>
-      <w:pPr>
-        <w:spacing w:line="360" w:lineRule="auto"/>
-        <w:jc w:val="both"/>
-      </w:pPr>
-    </w:p>
-    <w:p>
-      <w:pPr>
-        <w:spacing w:line="360" w:lineRule="auto"/>
-        <w:jc w:val="both"/>
-      </w:pPr>
-      <w:r>
-        <w:t xml:space="preserve">There are two types of Ads on Naija Lyrics Wiki, the banner </w:t>
+        <w:t>ING ON NAIJALYRICSWIKI – DRAFT 4</w:t>
+      </w:r>
+    </w:p>
+    <w:p>
+      <w:pPr>
+        <w:spacing w:line="360" w:lineRule="auto"/>
+        <w:jc w:val="both"/>
+      </w:pPr>
+      <w:r>
+        <w:t xml:space="preserve">Advertisement on </w:t>
+      </w:r>
+      <w:proofErr w:type="spellStart"/>
+      <w:r>
+        <w:t>NaijaLyricsWiki</w:t>
+      </w:r>
+      <w:proofErr w:type="spellEnd"/>
+      <w:r>
+        <w:t xml:space="preserve"> is based on impression. An impression is when your ad is shown on the user’s phone.</w:t>
+      </w:r>
+    </w:p>
+    <w:p>
+      <w:pPr>
+        <w:spacing w:line="360" w:lineRule="auto"/>
+        <w:jc w:val="both"/>
+      </w:pPr>
+      <w:r>
+        <w:t xml:space="preserve">Ads times are shared, which means all the advertisers on </w:t>
+      </w:r>
+      <w:proofErr w:type="spellStart"/>
+      <w:r>
+        <w:t>NaijaLyricsWiki</w:t>
+      </w:r>
+      <w:proofErr w:type="spellEnd"/>
+      <w:r>
+        <w:t xml:space="preserve"> gets a fair share of the time, if they bought the same bouquet of ads.</w:t>
+      </w:r>
+    </w:p>
+    <w:p>
+      <w:pPr>
+        <w:spacing w:line="360" w:lineRule="auto"/>
+        <w:jc w:val="both"/>
+      </w:pPr>
+      <w:r>
+        <w:t xml:space="preserve">There are two types of Ads on </w:t>
+      </w:r>
+      <w:proofErr w:type="spellStart"/>
+      <w:r>
+        <w:t>Naija</w:t>
+      </w:r>
+      <w:proofErr w:type="spellEnd"/>
+      <w:r>
+        <w:t xml:space="preserve"> Lyrics Wiki, the banner </w:t>
       </w:r>
       <w:r>
         <w:t>ad</w:t>
@@ -111,20 +123,45 @@
         <w:spacing w:line="360" w:lineRule="auto"/>
         <w:jc w:val="both"/>
       </w:pPr>
-    </w:p>
-    <w:p>
-      <w:pPr>
-        <w:spacing w:line="360" w:lineRule="auto"/>
-        <w:jc w:val="both"/>
-      </w:pPr>
       <w:r>
         <w:t xml:space="preserve">Ads are also priority based. You buy priorities. </w:t>
       </w:r>
       <w:r>
         <w:t xml:space="preserve">So for example </w:t>
       </w:r>
-      <w:r>
-        <w:t>If there are three advertisers say A, B and C. Let’s say A pays 150, B pays 600 and C pays 1500. This means A has a priority of 1, B of 4 and C of 10. For every 10 impressions of C’s ad, A’s ad will show just once and B’s ad 4 times. Ads start showing by 12AM and runs till 11:59PM. So as to give everyone a fair chance, the max priority one can buy is 100.</w:t>
+      <w:proofErr w:type="gramStart"/>
+      <w:r>
+        <w:t>If</w:t>
+      </w:r>
+      <w:proofErr w:type="gramEnd"/>
+      <w:r>
+        <w:t xml:space="preserve"> there are three advertisers say A, B and C. Let’s say A pays 150, B pays 600 and C pays 1500. This means A has a priority of 1, B of 4 and C of 10. For every 10 impressions of C’s ad, A’s ad will show just once and B’s ad 4 times. Ads start showing by 12AM and runs till 11:59PM. So as to give everyone a fair chance, the max priority one can buy is 100.</w:t>
+      </w:r>
+    </w:p>
+    <w:p>
+      <w:pPr>
+        <w:spacing w:line="360" w:lineRule="auto"/>
+        <w:jc w:val="both"/>
+      </w:pPr>
+    </w:p>
+    <w:p>
+      <w:pPr>
+        <w:pStyle w:val="ListParagraph"/>
+        <w:numPr>
+          <w:ilvl w:val="0"/>
+          <w:numId w:val="2"/>
+        </w:numPr>
+        <w:spacing w:line="360" w:lineRule="auto"/>
+        <w:jc w:val="both"/>
+        <w:rPr>
+          <w:b/>
+        </w:rPr>
+      </w:pPr>
+      <w:r>
+        <w:rPr>
+          <w:b/>
+        </w:rPr>
+        <w:t>PRICING</w:t>
       </w:r>
     </w:p>
     <w:tbl>
@@ -135,14 +172,15 @@
         <w:tblLook w:val="04A0" w:firstRow="1" w:lastRow="0" w:firstColumn="1" w:lastColumn="0" w:noHBand="0" w:noVBand="1"/>
       </w:tblPr>
       <w:tblGrid>
-        <w:gridCol w:w="3080"/>
-        <w:gridCol w:w="2518"/>
-        <w:gridCol w:w="2880"/>
+        <w:gridCol w:w="2520"/>
+        <w:gridCol w:w="1825"/>
+        <w:gridCol w:w="2155"/>
+        <w:gridCol w:w="2356"/>
       </w:tblGrid>
       <w:tr>
         <w:tc>
           <w:tcPr>
-            <w:tcW w:w="3080" w:type="dxa"/>
+            <w:tcW w:w="2520" w:type="dxa"/>
           </w:tcPr>
           <w:p>
             <w:pPr>
@@ -162,7 +200,27 @@
         </w:tc>
         <w:tc>
           <w:tcPr>
-            <w:tcW w:w="2518" w:type="dxa"/>
+            <w:tcW w:w="1825" w:type="dxa"/>
+          </w:tcPr>
+          <w:p>
+            <w:pPr>
+              <w:spacing w:line="360" w:lineRule="auto"/>
+              <w:jc w:val="both"/>
+              <w:rPr>
+                <w:b/>
+              </w:rPr>
+            </w:pPr>
+            <w:r>
+              <w:rPr>
+                <w:b/>
+              </w:rPr>
+              <w:t>TYPE</w:t>
+            </w:r>
+          </w:p>
+        </w:tc>
+        <w:tc>
+          <w:tcPr>
+            <w:tcW w:w="2155" w:type="dxa"/>
           </w:tcPr>
           <w:p>
             <w:pPr>
@@ -182,7 +240,7 @@
         </w:tc>
         <w:tc>
           <w:tcPr>
-            <w:tcW w:w="2880" w:type="dxa"/>
+            <w:tcW w:w="2356" w:type="dxa"/>
           </w:tcPr>
           <w:p>
             <w:pPr>
@@ -204,7 +262,7 @@
       <w:tr>
         <w:tc>
           <w:tcPr>
-            <w:tcW w:w="3080" w:type="dxa"/>
+            <w:tcW w:w="2520" w:type="dxa"/>
           </w:tcPr>
           <w:p>
             <w:pPr>
@@ -218,7 +276,21 @@
         </w:tc>
         <w:tc>
           <w:tcPr>
-            <w:tcW w:w="2518" w:type="dxa"/>
+            <w:tcW w:w="1825" w:type="dxa"/>
+          </w:tcPr>
+          <w:p>
+            <w:pPr>
+              <w:spacing w:line="360" w:lineRule="auto"/>
+              <w:jc w:val="both"/>
+            </w:pPr>
+            <w:r>
+              <w:t>PREMIUM</w:t>
+            </w:r>
+          </w:p>
+        </w:tc>
+        <w:tc>
+          <w:tcPr>
+            <w:tcW w:w="2155" w:type="dxa"/>
           </w:tcPr>
           <w:p>
             <w:pPr>
@@ -232,7 +304,7 @@
         </w:tc>
         <w:tc>
           <w:tcPr>
-            <w:tcW w:w="2880" w:type="dxa"/>
+            <w:tcW w:w="2356" w:type="dxa"/>
           </w:tcPr>
           <w:p>
             <w:pPr>
@@ -248,7 +320,7 @@
       <w:tr>
         <w:tc>
           <w:tcPr>
-            <w:tcW w:w="3080" w:type="dxa"/>
+            <w:tcW w:w="2520" w:type="dxa"/>
           </w:tcPr>
           <w:p>
             <w:pPr>
@@ -262,7 +334,21 @@
         </w:tc>
         <w:tc>
           <w:tcPr>
-            <w:tcW w:w="2518" w:type="dxa"/>
+            <w:tcW w:w="1825" w:type="dxa"/>
+          </w:tcPr>
+          <w:p>
+            <w:pPr>
+              <w:spacing w:line="360" w:lineRule="auto"/>
+              <w:jc w:val="both"/>
+            </w:pPr>
+            <w:r>
+              <w:t>PREMIUM</w:t>
+            </w:r>
+          </w:p>
+        </w:tc>
+        <w:tc>
+          <w:tcPr>
+            <w:tcW w:w="2155" w:type="dxa"/>
           </w:tcPr>
           <w:p>
             <w:pPr>
@@ -276,7 +362,7 @@
         </w:tc>
         <w:tc>
           <w:tcPr>
-            <w:tcW w:w="2880" w:type="dxa"/>
+            <w:tcW w:w="2356" w:type="dxa"/>
           </w:tcPr>
           <w:p>
             <w:pPr>
@@ -292,7 +378,7 @@
       <w:tr>
         <w:tc>
           <w:tcPr>
-            <w:tcW w:w="3080" w:type="dxa"/>
+            <w:tcW w:w="2520" w:type="dxa"/>
           </w:tcPr>
           <w:p>
             <w:pPr>
@@ -306,7 +392,21 @@
         </w:tc>
         <w:tc>
           <w:tcPr>
-            <w:tcW w:w="2518" w:type="dxa"/>
+            <w:tcW w:w="1825" w:type="dxa"/>
+          </w:tcPr>
+          <w:p>
+            <w:pPr>
+              <w:spacing w:line="360" w:lineRule="auto"/>
+              <w:jc w:val="both"/>
+            </w:pPr>
+            <w:r>
+              <w:t>PREMIUM</w:t>
+            </w:r>
+          </w:p>
+        </w:tc>
+        <w:tc>
+          <w:tcPr>
+            <w:tcW w:w="2155" w:type="dxa"/>
           </w:tcPr>
           <w:p>
             <w:pPr>
@@ -320,7 +420,7 @@
         </w:tc>
         <w:tc>
           <w:tcPr>
-            <w:tcW w:w="2880" w:type="dxa"/>
+            <w:tcW w:w="2356" w:type="dxa"/>
           </w:tcPr>
           <w:p>
             <w:pPr>
@@ -336,7 +436,7 @@
       <w:tr>
         <w:tc>
           <w:tcPr>
-            <w:tcW w:w="3080" w:type="dxa"/>
+            <w:tcW w:w="2520" w:type="dxa"/>
           </w:tcPr>
           <w:p>
             <w:pPr>
@@ -350,7 +450,21 @@
         </w:tc>
         <w:tc>
           <w:tcPr>
-            <w:tcW w:w="2518" w:type="dxa"/>
+            <w:tcW w:w="1825" w:type="dxa"/>
+          </w:tcPr>
+          <w:p>
+            <w:pPr>
+              <w:spacing w:line="360" w:lineRule="auto"/>
+              <w:jc w:val="both"/>
+            </w:pPr>
+            <w:r>
+              <w:t>PREMIUM</w:t>
+            </w:r>
+          </w:p>
+        </w:tc>
+        <w:tc>
+          <w:tcPr>
+            <w:tcW w:w="2155" w:type="dxa"/>
           </w:tcPr>
           <w:p>
             <w:pPr>
@@ -364,7 +478,7 @@
         </w:tc>
         <w:tc>
           <w:tcPr>
-            <w:tcW w:w="2880" w:type="dxa"/>
+            <w:tcW w:w="2356" w:type="dxa"/>
           </w:tcPr>
           <w:p>
             <w:pPr>
@@ -380,7 +494,7 @@
       <w:tr>
         <w:tc>
           <w:tcPr>
-            <w:tcW w:w="3080" w:type="dxa"/>
+            <w:tcW w:w="2520" w:type="dxa"/>
           </w:tcPr>
           <w:p>
             <w:pPr>
@@ -394,7 +508,21 @@
         </w:tc>
         <w:tc>
           <w:tcPr>
-            <w:tcW w:w="2518" w:type="dxa"/>
+            <w:tcW w:w="1825" w:type="dxa"/>
+          </w:tcPr>
+          <w:p>
+            <w:pPr>
+              <w:spacing w:line="360" w:lineRule="auto"/>
+              <w:jc w:val="both"/>
+            </w:pPr>
+            <w:r>
+              <w:t>PREMIUM</w:t>
+            </w:r>
+          </w:p>
+        </w:tc>
+        <w:tc>
+          <w:tcPr>
+            <w:tcW w:w="2155" w:type="dxa"/>
           </w:tcPr>
           <w:p>
             <w:pPr>
@@ -408,7 +536,7 @@
         </w:tc>
         <w:tc>
           <w:tcPr>
-            <w:tcW w:w="2880" w:type="dxa"/>
+            <w:tcW w:w="2356" w:type="dxa"/>
           </w:tcPr>
           <w:p>
             <w:pPr>
@@ -424,7 +552,7 @@
       <w:tr>
         <w:tc>
           <w:tcPr>
-            <w:tcW w:w="3080" w:type="dxa"/>
+            <w:tcW w:w="2520" w:type="dxa"/>
           </w:tcPr>
           <w:p>
             <w:pPr>
@@ -438,7 +566,21 @@
         </w:tc>
         <w:tc>
           <w:tcPr>
-            <w:tcW w:w="2518" w:type="dxa"/>
+            <w:tcW w:w="1825" w:type="dxa"/>
+          </w:tcPr>
+          <w:p>
+            <w:pPr>
+              <w:spacing w:line="360" w:lineRule="auto"/>
+              <w:jc w:val="both"/>
+            </w:pPr>
+            <w:r>
+              <w:t>PREMIUM</w:t>
+            </w:r>
+          </w:p>
+        </w:tc>
+        <w:tc>
+          <w:tcPr>
+            <w:tcW w:w="2155" w:type="dxa"/>
           </w:tcPr>
           <w:p>
             <w:pPr>
@@ -452,7 +594,7 @@
         </w:tc>
         <w:tc>
           <w:tcPr>
-            <w:tcW w:w="2880" w:type="dxa"/>
+            <w:tcW w:w="2356" w:type="dxa"/>
           </w:tcPr>
           <w:p>
             <w:pPr>
@@ -468,7 +610,7 @@
       <w:tr>
         <w:tc>
           <w:tcPr>
-            <w:tcW w:w="3080" w:type="dxa"/>
+            <w:tcW w:w="2520" w:type="dxa"/>
           </w:tcPr>
           <w:p>
             <w:pPr>
@@ -482,7 +624,21 @@
         </w:tc>
         <w:tc>
           <w:tcPr>
-            <w:tcW w:w="2518" w:type="dxa"/>
+            <w:tcW w:w="1825" w:type="dxa"/>
+          </w:tcPr>
+          <w:p>
+            <w:pPr>
+              <w:spacing w:line="360" w:lineRule="auto"/>
+              <w:jc w:val="both"/>
+            </w:pPr>
+            <w:r>
+              <w:t>PREMIUM</w:t>
+            </w:r>
+          </w:p>
+        </w:tc>
+        <w:tc>
+          <w:tcPr>
+            <w:tcW w:w="2155" w:type="dxa"/>
           </w:tcPr>
           <w:p>
             <w:pPr>
@@ -496,7 +652,7 @@
         </w:tc>
         <w:tc>
           <w:tcPr>
-            <w:tcW w:w="2880" w:type="dxa"/>
+            <w:tcW w:w="2356" w:type="dxa"/>
           </w:tcPr>
           <w:p>
             <w:pPr>
@@ -512,7 +668,7 @@
       <w:tr>
         <w:tc>
           <w:tcPr>
-            <w:tcW w:w="3080" w:type="dxa"/>
+            <w:tcW w:w="2520" w:type="dxa"/>
           </w:tcPr>
           <w:p>
             <w:pPr>
@@ -526,7 +682,21 @@
         </w:tc>
         <w:tc>
           <w:tcPr>
-            <w:tcW w:w="2518" w:type="dxa"/>
+            <w:tcW w:w="1825" w:type="dxa"/>
+          </w:tcPr>
+          <w:p>
+            <w:pPr>
+              <w:spacing w:line="360" w:lineRule="auto"/>
+              <w:jc w:val="both"/>
+            </w:pPr>
+            <w:r>
+              <w:t>PREMIUM</w:t>
+            </w:r>
+          </w:p>
+        </w:tc>
+        <w:tc>
+          <w:tcPr>
+            <w:tcW w:w="2155" w:type="dxa"/>
           </w:tcPr>
           <w:p>
             <w:pPr>
@@ -540,7 +710,7 @@
         </w:tc>
         <w:tc>
           <w:tcPr>
-            <w:tcW w:w="2880" w:type="dxa"/>
+            <w:tcW w:w="2356" w:type="dxa"/>
           </w:tcPr>
           <w:p>
             <w:pPr>
@@ -556,7 +726,7 @@
       <w:tr>
         <w:tc>
           <w:tcPr>
-            <w:tcW w:w="3080" w:type="dxa"/>
+            <w:tcW w:w="2520" w:type="dxa"/>
           </w:tcPr>
           <w:p>
             <w:pPr>
@@ -570,7 +740,21 @@
         </w:tc>
         <w:tc>
           <w:tcPr>
-            <w:tcW w:w="2518" w:type="dxa"/>
+            <w:tcW w:w="1825" w:type="dxa"/>
+          </w:tcPr>
+          <w:p>
+            <w:pPr>
+              <w:spacing w:line="360" w:lineRule="auto"/>
+              <w:jc w:val="both"/>
+            </w:pPr>
+            <w:r>
+              <w:t>PREMIUM</w:t>
+            </w:r>
+          </w:p>
+        </w:tc>
+        <w:tc>
+          <w:tcPr>
+            <w:tcW w:w="2155" w:type="dxa"/>
           </w:tcPr>
           <w:p>
             <w:pPr>
@@ -584,7 +768,7 @@
         </w:tc>
         <w:tc>
           <w:tcPr>
-            <w:tcW w:w="2880" w:type="dxa"/>
+            <w:tcW w:w="2356" w:type="dxa"/>
           </w:tcPr>
           <w:p>
             <w:pPr>
@@ -600,7 +784,7 @@
       <w:tr>
         <w:tc>
           <w:tcPr>
-            <w:tcW w:w="3080" w:type="dxa"/>
+            <w:tcW w:w="2520" w:type="dxa"/>
           </w:tcPr>
           <w:p>
             <w:pPr>
@@ -614,7 +798,21 @@
         </w:tc>
         <w:tc>
           <w:tcPr>
-            <w:tcW w:w="2518" w:type="dxa"/>
+            <w:tcW w:w="1825" w:type="dxa"/>
+          </w:tcPr>
+          <w:p>
+            <w:pPr>
+              <w:spacing w:line="360" w:lineRule="auto"/>
+              <w:jc w:val="both"/>
+            </w:pPr>
+            <w:r>
+              <w:t>PREMIUM</w:t>
+            </w:r>
+          </w:p>
+        </w:tc>
+        <w:tc>
+          <w:tcPr>
+            <w:tcW w:w="2155" w:type="dxa"/>
           </w:tcPr>
           <w:p>
             <w:pPr>
@@ -628,7 +826,7 @@
         </w:tc>
         <w:tc>
           <w:tcPr>
-            <w:tcW w:w="2880" w:type="dxa"/>
+            <w:tcW w:w="2356" w:type="dxa"/>
           </w:tcPr>
           <w:p>
             <w:pPr>
@@ -644,7 +842,7 @@
       <w:tr>
         <w:tc>
           <w:tcPr>
-            <w:tcW w:w="3080" w:type="dxa"/>
+            <w:tcW w:w="2520" w:type="dxa"/>
           </w:tcPr>
           <w:p>
             <w:pPr>
@@ -658,7 +856,21 @@
         </w:tc>
         <w:tc>
           <w:tcPr>
-            <w:tcW w:w="2518" w:type="dxa"/>
+            <w:tcW w:w="1825" w:type="dxa"/>
+          </w:tcPr>
+          <w:p>
+            <w:pPr>
+              <w:spacing w:line="360" w:lineRule="auto"/>
+              <w:jc w:val="both"/>
+            </w:pPr>
+            <w:r>
+              <w:t>PREMIUM</w:t>
+            </w:r>
+          </w:p>
+        </w:tc>
+        <w:tc>
+          <w:tcPr>
+            <w:tcW w:w="2155" w:type="dxa"/>
           </w:tcPr>
           <w:p>
             <w:pPr>
@@ -672,7 +884,7 @@
         </w:tc>
         <w:tc>
           <w:tcPr>
-            <w:tcW w:w="2880" w:type="dxa"/>
+            <w:tcW w:w="2356" w:type="dxa"/>
           </w:tcPr>
           <w:p>
             <w:pPr>
@@ -688,35 +900,745 @@
       <w:tr>
         <w:tc>
           <w:tcPr>
-            <w:tcW w:w="3080" w:type="dxa"/>
-          </w:tcPr>
-          <w:p>
-            <w:pPr>
-              <w:spacing w:line="360" w:lineRule="auto"/>
-              <w:jc w:val="both"/>
-            </w:pPr>
-          </w:p>
-        </w:tc>
-        <w:tc>
-          <w:tcPr>
-            <w:tcW w:w="2518" w:type="dxa"/>
-          </w:tcPr>
-          <w:p>
-            <w:pPr>
-              <w:spacing w:line="360" w:lineRule="auto"/>
-              <w:jc w:val="both"/>
-            </w:pPr>
-          </w:p>
-        </w:tc>
-        <w:tc>
-          <w:tcPr>
-            <w:tcW w:w="2880" w:type="dxa"/>
-          </w:tcPr>
-          <w:p>
-            <w:pPr>
-              <w:spacing w:line="360" w:lineRule="auto"/>
-              <w:jc w:val="both"/>
-            </w:pPr>
+            <w:tcW w:w="2520" w:type="dxa"/>
+          </w:tcPr>
+          <w:p>
+            <w:pPr>
+              <w:spacing w:line="360" w:lineRule="auto"/>
+              <w:jc w:val="both"/>
+            </w:pPr>
+          </w:p>
+        </w:tc>
+        <w:tc>
+          <w:tcPr>
+            <w:tcW w:w="1825" w:type="dxa"/>
+          </w:tcPr>
+          <w:p>
+            <w:pPr>
+              <w:spacing w:line="360" w:lineRule="auto"/>
+              <w:jc w:val="both"/>
+            </w:pPr>
+          </w:p>
+        </w:tc>
+        <w:tc>
+          <w:tcPr>
+            <w:tcW w:w="2155" w:type="dxa"/>
+          </w:tcPr>
+          <w:p>
+            <w:pPr>
+              <w:spacing w:line="360" w:lineRule="auto"/>
+              <w:jc w:val="both"/>
+            </w:pPr>
+          </w:p>
+        </w:tc>
+        <w:tc>
+          <w:tcPr>
+            <w:tcW w:w="2356" w:type="dxa"/>
+          </w:tcPr>
+          <w:p>
+            <w:pPr>
+              <w:spacing w:line="360" w:lineRule="auto"/>
+              <w:jc w:val="both"/>
+            </w:pPr>
+          </w:p>
+        </w:tc>
+      </w:tr>
+      <w:tr>
+        <w:tc>
+          <w:tcPr>
+            <w:tcW w:w="2520" w:type="dxa"/>
+          </w:tcPr>
+          <w:p>
+            <w:pPr>
+              <w:spacing w:line="360" w:lineRule="auto"/>
+              <w:jc w:val="both"/>
+            </w:pPr>
+          </w:p>
+        </w:tc>
+        <w:tc>
+          <w:tcPr>
+            <w:tcW w:w="1825" w:type="dxa"/>
+          </w:tcPr>
+          <w:p>
+            <w:pPr>
+              <w:spacing w:line="360" w:lineRule="auto"/>
+              <w:jc w:val="both"/>
+            </w:pPr>
+          </w:p>
+        </w:tc>
+        <w:tc>
+          <w:tcPr>
+            <w:tcW w:w="2155" w:type="dxa"/>
+          </w:tcPr>
+          <w:p>
+            <w:pPr>
+              <w:spacing w:line="360" w:lineRule="auto"/>
+              <w:jc w:val="both"/>
+            </w:pPr>
+          </w:p>
+        </w:tc>
+        <w:tc>
+          <w:tcPr>
+            <w:tcW w:w="2356" w:type="dxa"/>
+          </w:tcPr>
+          <w:p>
+            <w:pPr>
+              <w:spacing w:line="360" w:lineRule="auto"/>
+              <w:jc w:val="both"/>
+            </w:pPr>
+          </w:p>
+        </w:tc>
+      </w:tr>
+      <w:tr>
+        <w:tc>
+          <w:tcPr>
+            <w:tcW w:w="2520" w:type="dxa"/>
+          </w:tcPr>
+          <w:p>
+            <w:pPr>
+              <w:spacing w:line="360" w:lineRule="auto"/>
+              <w:jc w:val="both"/>
+            </w:pPr>
+            <w:bookmarkStart w:id="0" w:name="_GoBack" w:colFirst="0" w:colLast="0"/>
+            <w:r>
+              <w:rPr>
+                <w:b/>
+              </w:rPr>
+              <w:lastRenderedPageBreak/>
+              <w:t>AMOUNT (NGN)</w:t>
+            </w:r>
+          </w:p>
+        </w:tc>
+        <w:tc>
+          <w:tcPr>
+            <w:tcW w:w="1825" w:type="dxa"/>
+          </w:tcPr>
+          <w:p>
+            <w:pPr>
+              <w:spacing w:line="360" w:lineRule="auto"/>
+              <w:jc w:val="both"/>
+            </w:pPr>
+            <w:r>
+              <w:rPr>
+                <w:b/>
+              </w:rPr>
+              <w:t>TYPE</w:t>
+            </w:r>
+          </w:p>
+        </w:tc>
+        <w:tc>
+          <w:tcPr>
+            <w:tcW w:w="2155" w:type="dxa"/>
+          </w:tcPr>
+          <w:p>
+            <w:pPr>
+              <w:spacing w:line="360" w:lineRule="auto"/>
+              <w:jc w:val="both"/>
+            </w:pPr>
+            <w:r>
+              <w:rPr>
+                <w:b/>
+              </w:rPr>
+              <w:t>PRIORITY</w:t>
+            </w:r>
+          </w:p>
+        </w:tc>
+        <w:tc>
+          <w:tcPr>
+            <w:tcW w:w="2356" w:type="dxa"/>
+          </w:tcPr>
+          <w:p>
+            <w:pPr>
+              <w:spacing w:line="360" w:lineRule="auto"/>
+              <w:jc w:val="both"/>
+            </w:pPr>
+            <w:r>
+              <w:rPr>
+                <w:b/>
+              </w:rPr>
+              <w:t>TIME</w:t>
+            </w:r>
+          </w:p>
+        </w:tc>
+      </w:tr>
+      <w:bookmarkEnd w:id="0"/>
+      <w:tr>
+        <w:tc>
+          <w:tcPr>
+            <w:tcW w:w="2520" w:type="dxa"/>
+          </w:tcPr>
+          <w:p>
+            <w:pPr>
+              <w:spacing w:line="360" w:lineRule="auto"/>
+              <w:jc w:val="both"/>
+            </w:pPr>
+            <w:r>
+              <w:t>50</w:t>
+            </w:r>
+          </w:p>
+        </w:tc>
+        <w:tc>
+          <w:tcPr>
+            <w:tcW w:w="1825" w:type="dxa"/>
+          </w:tcPr>
+          <w:p>
+            <w:pPr>
+              <w:spacing w:line="360" w:lineRule="auto"/>
+              <w:jc w:val="both"/>
+            </w:pPr>
+            <w:r>
+              <w:t>BANNER</w:t>
+            </w:r>
+          </w:p>
+        </w:tc>
+        <w:tc>
+          <w:tcPr>
+            <w:tcW w:w="2155" w:type="dxa"/>
+          </w:tcPr>
+          <w:p>
+            <w:pPr>
+              <w:spacing w:line="360" w:lineRule="auto"/>
+              <w:jc w:val="both"/>
+            </w:pPr>
+            <w:r>
+              <w:t>1</w:t>
+            </w:r>
+          </w:p>
+        </w:tc>
+        <w:tc>
+          <w:tcPr>
+            <w:tcW w:w="2356" w:type="dxa"/>
+          </w:tcPr>
+          <w:p>
+            <w:pPr>
+              <w:spacing w:line="360" w:lineRule="auto"/>
+              <w:jc w:val="both"/>
+            </w:pPr>
+            <w:r>
+              <w:t>12AM to 11:59PM</w:t>
+            </w:r>
+          </w:p>
+        </w:tc>
+      </w:tr>
+      <w:tr>
+        <w:tc>
+          <w:tcPr>
+            <w:tcW w:w="2520" w:type="dxa"/>
+          </w:tcPr>
+          <w:p>
+            <w:pPr>
+              <w:spacing w:line="360" w:lineRule="auto"/>
+              <w:jc w:val="both"/>
+            </w:pPr>
+            <w:r>
+              <w:t>100</w:t>
+            </w:r>
+          </w:p>
+        </w:tc>
+        <w:tc>
+          <w:tcPr>
+            <w:tcW w:w="1825" w:type="dxa"/>
+          </w:tcPr>
+          <w:p>
+            <w:pPr>
+              <w:spacing w:line="360" w:lineRule="auto"/>
+              <w:jc w:val="both"/>
+            </w:pPr>
+            <w:r>
+              <w:t>BANNER</w:t>
+            </w:r>
+          </w:p>
+        </w:tc>
+        <w:tc>
+          <w:tcPr>
+            <w:tcW w:w="2155" w:type="dxa"/>
+          </w:tcPr>
+          <w:p>
+            <w:pPr>
+              <w:spacing w:line="360" w:lineRule="auto"/>
+              <w:jc w:val="both"/>
+            </w:pPr>
+            <w:r>
+              <w:t>2</w:t>
+            </w:r>
+          </w:p>
+        </w:tc>
+        <w:tc>
+          <w:tcPr>
+            <w:tcW w:w="2356" w:type="dxa"/>
+          </w:tcPr>
+          <w:p>
+            <w:pPr>
+              <w:spacing w:line="360" w:lineRule="auto"/>
+              <w:jc w:val="both"/>
+            </w:pPr>
+            <w:r>
+              <w:t>12AM to 11:59PM</w:t>
+            </w:r>
+          </w:p>
+        </w:tc>
+      </w:tr>
+      <w:tr>
+        <w:tc>
+          <w:tcPr>
+            <w:tcW w:w="2520" w:type="dxa"/>
+          </w:tcPr>
+          <w:p>
+            <w:pPr>
+              <w:spacing w:line="360" w:lineRule="auto"/>
+              <w:jc w:val="both"/>
+            </w:pPr>
+            <w:r>
+              <w:t>150</w:t>
+            </w:r>
+          </w:p>
+        </w:tc>
+        <w:tc>
+          <w:tcPr>
+            <w:tcW w:w="1825" w:type="dxa"/>
+          </w:tcPr>
+          <w:p>
+            <w:pPr>
+              <w:spacing w:line="360" w:lineRule="auto"/>
+              <w:jc w:val="both"/>
+            </w:pPr>
+            <w:r>
+              <w:t>BANNER</w:t>
+            </w:r>
+          </w:p>
+        </w:tc>
+        <w:tc>
+          <w:tcPr>
+            <w:tcW w:w="2155" w:type="dxa"/>
+          </w:tcPr>
+          <w:p>
+            <w:pPr>
+              <w:spacing w:line="360" w:lineRule="auto"/>
+              <w:jc w:val="both"/>
+            </w:pPr>
+            <w:r>
+              <w:t>3</w:t>
+            </w:r>
+          </w:p>
+        </w:tc>
+        <w:tc>
+          <w:tcPr>
+            <w:tcW w:w="2356" w:type="dxa"/>
+          </w:tcPr>
+          <w:p>
+            <w:pPr>
+              <w:spacing w:line="360" w:lineRule="auto"/>
+              <w:jc w:val="both"/>
+            </w:pPr>
+            <w:r>
+              <w:t>12AM to 11:59PM</w:t>
+            </w:r>
+          </w:p>
+        </w:tc>
+      </w:tr>
+      <w:tr>
+        <w:tc>
+          <w:tcPr>
+            <w:tcW w:w="2520" w:type="dxa"/>
+          </w:tcPr>
+          <w:p>
+            <w:pPr>
+              <w:spacing w:line="360" w:lineRule="auto"/>
+              <w:jc w:val="both"/>
+            </w:pPr>
+            <w:r>
+              <w:t>200</w:t>
+            </w:r>
+          </w:p>
+        </w:tc>
+        <w:tc>
+          <w:tcPr>
+            <w:tcW w:w="1825" w:type="dxa"/>
+          </w:tcPr>
+          <w:p>
+            <w:pPr>
+              <w:spacing w:line="360" w:lineRule="auto"/>
+              <w:jc w:val="both"/>
+            </w:pPr>
+            <w:r>
+              <w:t>BANNER</w:t>
+            </w:r>
+          </w:p>
+        </w:tc>
+        <w:tc>
+          <w:tcPr>
+            <w:tcW w:w="2155" w:type="dxa"/>
+          </w:tcPr>
+          <w:p>
+            <w:pPr>
+              <w:spacing w:line="360" w:lineRule="auto"/>
+              <w:jc w:val="both"/>
+            </w:pPr>
+            <w:r>
+              <w:t>4</w:t>
+            </w:r>
+          </w:p>
+        </w:tc>
+        <w:tc>
+          <w:tcPr>
+            <w:tcW w:w="2356" w:type="dxa"/>
+          </w:tcPr>
+          <w:p>
+            <w:pPr>
+              <w:spacing w:line="360" w:lineRule="auto"/>
+              <w:jc w:val="both"/>
+            </w:pPr>
+            <w:r>
+              <w:t>12AM to 11:59PM</w:t>
+            </w:r>
+          </w:p>
+        </w:tc>
+      </w:tr>
+      <w:tr>
+        <w:tc>
+          <w:tcPr>
+            <w:tcW w:w="2520" w:type="dxa"/>
+          </w:tcPr>
+          <w:p>
+            <w:pPr>
+              <w:spacing w:line="360" w:lineRule="auto"/>
+              <w:jc w:val="both"/>
+            </w:pPr>
+            <w:r>
+              <w:t>250</w:t>
+            </w:r>
+          </w:p>
+        </w:tc>
+        <w:tc>
+          <w:tcPr>
+            <w:tcW w:w="1825" w:type="dxa"/>
+          </w:tcPr>
+          <w:p>
+            <w:pPr>
+              <w:spacing w:line="360" w:lineRule="auto"/>
+              <w:jc w:val="both"/>
+            </w:pPr>
+            <w:r>
+              <w:t>BANNER</w:t>
+            </w:r>
+          </w:p>
+        </w:tc>
+        <w:tc>
+          <w:tcPr>
+            <w:tcW w:w="2155" w:type="dxa"/>
+          </w:tcPr>
+          <w:p>
+            <w:pPr>
+              <w:spacing w:line="360" w:lineRule="auto"/>
+              <w:jc w:val="both"/>
+            </w:pPr>
+            <w:r>
+              <w:t>5</w:t>
+            </w:r>
+          </w:p>
+        </w:tc>
+        <w:tc>
+          <w:tcPr>
+            <w:tcW w:w="2356" w:type="dxa"/>
+          </w:tcPr>
+          <w:p>
+            <w:pPr>
+              <w:spacing w:line="360" w:lineRule="auto"/>
+              <w:jc w:val="both"/>
+            </w:pPr>
+            <w:r>
+              <w:t>12AM to 11:59PM</w:t>
+            </w:r>
+          </w:p>
+        </w:tc>
+      </w:tr>
+      <w:tr>
+        <w:tc>
+          <w:tcPr>
+            <w:tcW w:w="2520" w:type="dxa"/>
+          </w:tcPr>
+          <w:p>
+            <w:pPr>
+              <w:spacing w:line="360" w:lineRule="auto"/>
+              <w:jc w:val="both"/>
+            </w:pPr>
+            <w:r>
+              <w:t>300</w:t>
+            </w:r>
+          </w:p>
+        </w:tc>
+        <w:tc>
+          <w:tcPr>
+            <w:tcW w:w="1825" w:type="dxa"/>
+          </w:tcPr>
+          <w:p>
+            <w:pPr>
+              <w:spacing w:line="360" w:lineRule="auto"/>
+              <w:jc w:val="both"/>
+            </w:pPr>
+            <w:r>
+              <w:t>BANNER</w:t>
+            </w:r>
+          </w:p>
+        </w:tc>
+        <w:tc>
+          <w:tcPr>
+            <w:tcW w:w="2155" w:type="dxa"/>
+          </w:tcPr>
+          <w:p>
+            <w:pPr>
+              <w:spacing w:line="360" w:lineRule="auto"/>
+              <w:jc w:val="both"/>
+            </w:pPr>
+            <w:r>
+              <w:t>6</w:t>
+            </w:r>
+          </w:p>
+        </w:tc>
+        <w:tc>
+          <w:tcPr>
+            <w:tcW w:w="2356" w:type="dxa"/>
+          </w:tcPr>
+          <w:p>
+            <w:pPr>
+              <w:spacing w:line="360" w:lineRule="auto"/>
+              <w:jc w:val="both"/>
+            </w:pPr>
+            <w:r>
+              <w:t>12AM to 11:59PM</w:t>
+            </w:r>
+          </w:p>
+        </w:tc>
+      </w:tr>
+      <w:tr>
+        <w:tc>
+          <w:tcPr>
+            <w:tcW w:w="2520" w:type="dxa"/>
+          </w:tcPr>
+          <w:p>
+            <w:pPr>
+              <w:spacing w:line="360" w:lineRule="auto"/>
+              <w:jc w:val="both"/>
+            </w:pPr>
+            <w:r>
+              <w:t>450</w:t>
+            </w:r>
+          </w:p>
+        </w:tc>
+        <w:tc>
+          <w:tcPr>
+            <w:tcW w:w="1825" w:type="dxa"/>
+          </w:tcPr>
+          <w:p>
+            <w:pPr>
+              <w:spacing w:line="360" w:lineRule="auto"/>
+              <w:jc w:val="both"/>
+            </w:pPr>
+            <w:r>
+              <w:t>BANNER</w:t>
+            </w:r>
+          </w:p>
+        </w:tc>
+        <w:tc>
+          <w:tcPr>
+            <w:tcW w:w="2155" w:type="dxa"/>
+          </w:tcPr>
+          <w:p>
+            <w:pPr>
+              <w:spacing w:line="360" w:lineRule="auto"/>
+              <w:jc w:val="both"/>
+            </w:pPr>
+            <w:r>
+              <w:t>7</w:t>
+            </w:r>
+          </w:p>
+        </w:tc>
+        <w:tc>
+          <w:tcPr>
+            <w:tcW w:w="2356" w:type="dxa"/>
+          </w:tcPr>
+          <w:p>
+            <w:pPr>
+              <w:spacing w:line="360" w:lineRule="auto"/>
+              <w:jc w:val="both"/>
+            </w:pPr>
+            <w:r>
+              <w:t>12AM to 11:59PM</w:t>
+            </w:r>
+          </w:p>
+        </w:tc>
+      </w:tr>
+      <w:tr>
+        <w:tc>
+          <w:tcPr>
+            <w:tcW w:w="2520" w:type="dxa"/>
+          </w:tcPr>
+          <w:p>
+            <w:pPr>
+              <w:spacing w:line="360" w:lineRule="auto"/>
+              <w:jc w:val="both"/>
+            </w:pPr>
+            <w:r>
+              <w:t>400</w:t>
+            </w:r>
+          </w:p>
+        </w:tc>
+        <w:tc>
+          <w:tcPr>
+            <w:tcW w:w="1825" w:type="dxa"/>
+          </w:tcPr>
+          <w:p>
+            <w:pPr>
+              <w:spacing w:line="360" w:lineRule="auto"/>
+              <w:jc w:val="both"/>
+            </w:pPr>
+            <w:r>
+              <w:t>BANNER</w:t>
+            </w:r>
+          </w:p>
+        </w:tc>
+        <w:tc>
+          <w:tcPr>
+            <w:tcW w:w="2155" w:type="dxa"/>
+          </w:tcPr>
+          <w:p>
+            <w:pPr>
+              <w:spacing w:line="360" w:lineRule="auto"/>
+              <w:jc w:val="both"/>
+            </w:pPr>
+            <w:r>
+              <w:t>8</w:t>
+            </w:r>
+          </w:p>
+        </w:tc>
+        <w:tc>
+          <w:tcPr>
+            <w:tcW w:w="2356" w:type="dxa"/>
+          </w:tcPr>
+          <w:p>
+            <w:pPr>
+              <w:spacing w:line="360" w:lineRule="auto"/>
+              <w:jc w:val="both"/>
+            </w:pPr>
+            <w:r>
+              <w:t>12AM to 11:59PM</w:t>
+            </w:r>
+          </w:p>
+        </w:tc>
+      </w:tr>
+      <w:tr>
+        <w:tc>
+          <w:tcPr>
+            <w:tcW w:w="2520" w:type="dxa"/>
+          </w:tcPr>
+          <w:p>
+            <w:pPr>
+              <w:spacing w:line="360" w:lineRule="auto"/>
+              <w:jc w:val="both"/>
+            </w:pPr>
+            <w:r>
+              <w:t>450</w:t>
+            </w:r>
+          </w:p>
+        </w:tc>
+        <w:tc>
+          <w:tcPr>
+            <w:tcW w:w="1825" w:type="dxa"/>
+          </w:tcPr>
+          <w:p>
+            <w:pPr>
+              <w:spacing w:line="360" w:lineRule="auto"/>
+              <w:jc w:val="both"/>
+            </w:pPr>
+            <w:r>
+              <w:t>BANNER</w:t>
+            </w:r>
+          </w:p>
+        </w:tc>
+        <w:tc>
+          <w:tcPr>
+            <w:tcW w:w="2155" w:type="dxa"/>
+          </w:tcPr>
+          <w:p>
+            <w:pPr>
+              <w:spacing w:line="360" w:lineRule="auto"/>
+              <w:jc w:val="both"/>
+            </w:pPr>
+            <w:r>
+              <w:t>9</w:t>
+            </w:r>
+          </w:p>
+        </w:tc>
+        <w:tc>
+          <w:tcPr>
+            <w:tcW w:w="2356" w:type="dxa"/>
+          </w:tcPr>
+          <w:p>
+            <w:pPr>
+              <w:spacing w:line="360" w:lineRule="auto"/>
+              <w:jc w:val="both"/>
+            </w:pPr>
+            <w:r>
+              <w:t>12AM to 11:59PM</w:t>
+            </w:r>
+          </w:p>
+        </w:tc>
+      </w:tr>
+      <w:tr>
+        <w:tc>
+          <w:tcPr>
+            <w:tcW w:w="2520" w:type="dxa"/>
+          </w:tcPr>
+          <w:p>
+            <w:pPr>
+              <w:spacing w:line="360" w:lineRule="auto"/>
+              <w:jc w:val="both"/>
+            </w:pPr>
+            <w:r>
+              <w:t>500</w:t>
+            </w:r>
+          </w:p>
+        </w:tc>
+        <w:tc>
+          <w:tcPr>
+            <w:tcW w:w="1825" w:type="dxa"/>
+          </w:tcPr>
+          <w:p>
+            <w:pPr>
+              <w:spacing w:line="360" w:lineRule="auto"/>
+              <w:jc w:val="both"/>
+            </w:pPr>
+            <w:r>
+              <w:t>BANNER</w:t>
+            </w:r>
+          </w:p>
+        </w:tc>
+        <w:tc>
+          <w:tcPr>
+            <w:tcW w:w="2155" w:type="dxa"/>
+          </w:tcPr>
+          <w:p>
+            <w:pPr>
+              <w:spacing w:line="360" w:lineRule="auto"/>
+              <w:jc w:val="both"/>
+            </w:pPr>
+            <w:r>
+              <w:t>10</w:t>
+            </w:r>
+          </w:p>
+        </w:tc>
+        <w:tc>
+          <w:tcPr>
+            <w:tcW w:w="2356" w:type="dxa"/>
+          </w:tcPr>
+          <w:p>
+            <w:pPr>
+              <w:spacing w:line="360" w:lineRule="auto"/>
+              <w:jc w:val="both"/>
+            </w:pPr>
+            <w:r>
+              <w:t>12AM to 11:59PM</w:t>
+            </w:r>
           </w:p>
         </w:tc>
       </w:tr>
@@ -725,6 +1647,15 @@
       <w:pPr>
         <w:spacing w:line="360" w:lineRule="auto"/>
         <w:jc w:val="both"/>
+      </w:pPr>
+    </w:p>
+    <w:p>
+      <w:pPr>
+        <w:spacing w:line="360" w:lineRule="auto"/>
+        <w:jc w:val="both"/>
+        <w:rPr>
+          <w:b/>
+        </w:rPr>
       </w:pPr>
     </w:p>
     <w:p>
@@ -765,7 +1696,15 @@
         <w:jc w:val="both"/>
       </w:pPr>
       <w:r>
-        <w:t>You can spend as low as 150 NGN on NaijaLyricsWiki per day</w:t>
+        <w:t xml:space="preserve">You can spend as low as 150 NGN on </w:t>
+      </w:r>
+      <w:proofErr w:type="spellStart"/>
+      <w:r>
+        <w:t>NaijaLyricsWiki</w:t>
+      </w:r>
+      <w:proofErr w:type="spellEnd"/>
+      <w:r>
+        <w:t xml:space="preserve"> per day</w:t>
       </w:r>
       <w:r>
         <w:t xml:space="preserve"> using Premium Ads</w:t>
@@ -866,11 +1805,21 @@
       <w:r>
         <w:t xml:space="preserve"> by </w:t>
       </w:r>
+      <w:proofErr w:type="gramStart"/>
       <w:r>
         <w:t>1920</w:t>
       </w:r>
       <w:r>
-        <w:t>)px image. Image will be scaled down for smaller screen resolution</w:t>
+        <w:t>)</w:t>
+      </w:r>
+      <w:proofErr w:type="spellStart"/>
+      <w:r>
+        <w:t>px</w:t>
+      </w:r>
+      <w:proofErr w:type="spellEnd"/>
+      <w:proofErr w:type="gramEnd"/>
+      <w:r>
+        <w:t xml:space="preserve"> image. Image will be scaled down for smaller screen resolution</w:t>
       </w:r>
       <w:r>
         <w:t>s</w:t>
@@ -988,7 +1937,15 @@
         <w:jc w:val="both"/>
       </w:pPr>
       <w:r>
-        <w:t>Location (States of Nigeria. DIASPORA for non-nigerians)</w:t>
+        <w:t>Location (States of Nigeria. DIASPORA for non-</w:t>
+      </w:r>
+      <w:proofErr w:type="spellStart"/>
+      <w:r>
+        <w:t>nigerians</w:t>
+      </w:r>
+      <w:proofErr w:type="spellEnd"/>
+      <w:r>
+        <w:t>)</w:t>
       </w:r>
     </w:p>
     <w:p>
@@ -1040,11 +1997,16 @@
         <w:t xml:space="preserve">You can spend as low </w:t>
       </w:r>
       <w:r>
-        <w:t>as fifty</w:t>
+        <w:t xml:space="preserve">as </w:t>
+      </w:r>
+      <w:proofErr w:type="gramStart"/>
+      <w:r>
+        <w:t>fifty</w:t>
       </w:r>
       <w:r>
         <w:t xml:space="preserve"> (50)</w:t>
       </w:r>
+      <w:proofErr w:type="gramEnd"/>
       <w:r>
         <w:t xml:space="preserve"> naira per </w:t>
       </w:r>
@@ -1173,8 +2135,6 @@
       <w:r>
         <w:t xml:space="preserve"> </w:t>
       </w:r>
-      <w:bookmarkStart w:id="0" w:name="_GoBack"/>
-      <w:bookmarkEnd w:id="0"/>
       <w:r>
         <w:t xml:space="preserve">X </w:t>
       </w:r>
@@ -1262,10 +2222,7 @@
         <w:jc w:val="both"/>
       </w:pPr>
       <w:r>
-        <w:t xml:space="preserve">Very </w:t>
-      </w:r>
-      <w:r>
-        <w:t>High Screen Resolutions (</w:t>
+        <w:t>Very High Screen Resolutions (</w:t>
       </w:r>
       <w:r>
         <w:t>1024</w:t>

</xml_diff>